<commit_message>
pending transport , opd
</commit_message>
<xml_diff>
--- a/_sandbox/unit test.docx
+++ b/_sandbox/unit test.docx
@@ -138,7 +138,42 @@
       </w:r>
     </w:p>
     <w:p>
-      <w:r>
+      <w:pPr>
+        <w:rPr>
+          <w:b/>
+        </w:rPr>
+      </w:pPr>
+      <w:r>
+        <w:rPr>
+          <w:b/>
+        </w:rPr>
+        <w:t>Accountant</w:t>
+      </w:r>
+    </w:p>
+    <w:p>
+      <w:r>
+        <w:t>Item Purchase Manage</w:t>
+      </w:r>
+    </w:p>
+    <w:p>
+      <w:r>
+        <w:t>Doctor Salary</w:t>
+      </w:r>
+    </w:p>
+    <w:p>
+      <w:r>
+        <w:t>Employee Salary</w:t>
+      </w:r>
+    </w:p>
+    <w:p>
+      <w:r>
+        <w:t>Salary history</w:t>
+      </w:r>
+    </w:p>
+    <w:p/>
+    <w:p>
+      <w:r>
+        <w:lastRenderedPageBreak/>
         <w:t xml:space="preserve"> </w:t>
       </w:r>
     </w:p>

</xml_diff>